<commit_message>
Include link of branch feature-java in git-intellij task
</commit_message>
<xml_diff>
--- a/git-intellij/git-intellij-task.docx
+++ b/git-intellij/git-intellij-task.docx
@@ -193,7 +193,23 @@
           <w:b/>
           <w:bCs/>
         </w:rPr>
-        <w:t>What is the command used to commit our changes in github repo?</w:t>
+        <w:t xml:space="preserve">What is the command used to commit our changes in </w:t>
+      </w:r>
+      <w:proofErr w:type="spellStart"/>
+      <w:r>
+        <w:rPr>
+          <w:b/>
+          <w:bCs/>
+        </w:rPr>
+        <w:t>github</w:t>
+      </w:r>
+      <w:proofErr w:type="spellEnd"/>
+      <w:r>
+        <w:rPr>
+          <w:b/>
+          <w:bCs/>
+        </w:rPr>
+        <w:t xml:space="preserve"> repo?</w:t>
       </w:r>
     </w:p>
     <w:p>
@@ -229,7 +245,39 @@
           <w:b/>
           <w:bCs/>
         </w:rPr>
-        <w:t>Create a github account and repository to save all your assignment tasks. Example repository name: rg-assignments</w:t>
+        <w:t xml:space="preserve">Create a </w:t>
+      </w:r>
+      <w:proofErr w:type="spellStart"/>
+      <w:r>
+        <w:rPr>
+          <w:b/>
+          <w:bCs/>
+        </w:rPr>
+        <w:t>github</w:t>
+      </w:r>
+      <w:proofErr w:type="spellEnd"/>
+      <w:r>
+        <w:rPr>
+          <w:b/>
+          <w:bCs/>
+        </w:rPr>
+        <w:t xml:space="preserve"> account and repository to save all your assignment tasks. Example repository name: </w:t>
+      </w:r>
+      <w:proofErr w:type="spellStart"/>
+      <w:r>
+        <w:rPr>
+          <w:b/>
+          <w:bCs/>
+        </w:rPr>
+        <w:t>rg</w:t>
+      </w:r>
+      <w:proofErr w:type="spellEnd"/>
+      <w:r>
+        <w:rPr>
+          <w:b/>
+          <w:bCs/>
+        </w:rPr>
+        <w:t>-assignments</w:t>
       </w:r>
     </w:p>
     <w:p>
@@ -279,19 +327,18 @@
     <w:p>
       <w:pPr>
         <w:pStyle w:val="ListParagraph"/>
-        <w:numPr>
-          <w:ilvl w:val="0"/>
-          <w:numId w:val="5"/>
-        </w:numPr>
-      </w:pPr>
-      <w:r>
-        <w:t>git checkout -b feature-java</w:t>
-      </w:r>
-    </w:p>
-    <w:p>
-      <w:pPr>
-        <w:pStyle w:val="ListParagraph"/>
-      </w:pPr>
+      </w:pPr>
+      <w:hyperlink r:id="rId6" w:history="1">
+        <w:r>
+          <w:rPr>
+            <w:rStyle w:val="Hyperlink"/>
+          </w:rPr>
+          <w:t>https://github.com/krishdalal/rg-assignments/tree/feature-java</w:t>
+        </w:r>
+      </w:hyperlink>
+      <w:r>
+        <w:t xml:space="preserve"> </w:t>
+      </w:r>
     </w:p>
     <w:p>
       <w:r>
@@ -350,7 +397,7 @@
                     </pic:cNvPicPr>
                   </pic:nvPicPr>
                   <pic:blipFill>
-                    <a:blip r:embed="rId6" cstate="print">
+                    <a:blip r:embed="rId7" cstate="print">
                       <a:extLst>
                         <a:ext uri="{28A0092B-C50C-407E-A947-70E740481C1C}">
                           <a14:useLocalDpi xmlns:a14="http://schemas.microsoft.com/office/drawing/2010/main" val="0"/>

</xml_diff>